<commit_message>
aggiornamento 26.09 che non aveva salvato
</commit_message>
<xml_diff>
--- a/4_Diari/TuneJS - Diario.docx
+++ b/4_Diari/TuneJS - Diario.docx
@@ -13,7 +13,6 @@
           <w:color w:val="auto"/>
         </w:rPr>
       </w:pPr>
-      <w:proofErr w:type="spellStart"/>
       <w:r>
         <w:rPr>
           <w:rFonts w:ascii="Arial" w:hAnsi="Arial" w:cs="Arial"/>
@@ -21,7 +20,6 @@
         </w:rPr>
         <w:t>TuneJS</w:t>
       </w:r>
-      <w:proofErr w:type="spellEnd"/>
     </w:p>
     <w:tbl>
       <w:tblPr>
@@ -208,16 +206,8 @@
               <w:rPr>
                 <w:rFonts w:ascii="Arial" w:hAnsi="Arial" w:cs="Arial"/>
               </w:rPr>
-              <w:t xml:space="preserve"> pulsante per mostrare info </w:t>
+              <w:t xml:space="preserve"> pulsante per mostrare info di  debug</w:t>
             </w:r>
-            <w:proofErr w:type="gramStart"/>
-            <w:r>
-              <w:rPr>
-                <w:rFonts w:ascii="Arial" w:hAnsi="Arial" w:cs="Arial"/>
-              </w:rPr>
-              <w:t>di  debug</w:t>
-            </w:r>
-            <w:proofErr w:type="gramEnd"/>
           </w:p>
         </w:tc>
       </w:tr>
@@ -499,19 +489,7 @@
               <w:rPr>
                 <w:rFonts w:ascii="Arial" w:hAnsi="Arial" w:cs="Arial"/>
               </w:rPr>
-              <w:t>1</w:t>
-            </w:r>
-            <w:r>
-              <w:rPr>
-                <w:rFonts w:ascii="Arial" w:hAnsi="Arial" w:cs="Arial"/>
-              </w:rPr>
-              <w:t>9</w:t>
-            </w:r>
-            <w:r>
-              <w:rPr>
-                <w:rFonts w:ascii="Arial" w:hAnsi="Arial" w:cs="Arial"/>
-              </w:rPr>
-              <w:t>.09.2025</w:t>
+              <w:t>19.09.2025</w:t>
             </w:r>
           </w:p>
         </w:tc>
@@ -565,6 +543,12 @@
                 <w:rFonts w:ascii="Arial" w:hAnsi="Arial" w:cs="Arial"/>
               </w:rPr>
             </w:pPr>
+            <w:r>
+              <w:rPr>
+                <w:rFonts w:ascii="Arial" w:hAnsi="Arial" w:cs="Arial"/>
+              </w:rPr>
+              <w:t>Pianificazione, e diagrammi vari</w:t>
+            </w:r>
           </w:p>
         </w:tc>
       </w:tr>
@@ -617,6 +601,12 @@
                 <w:rFonts w:ascii="Arial" w:hAnsi="Arial" w:cs="Arial"/>
               </w:rPr>
             </w:pPr>
+            <w:r>
+              <w:rPr>
+                <w:rFonts w:ascii="Arial" w:hAnsi="Arial" w:cs="Arial"/>
+              </w:rPr>
+              <w:t>nessuno</w:t>
+            </w:r>
           </w:p>
         </w:tc>
       </w:tr>
@@ -669,6 +659,12 @@
                 <w:rFonts w:ascii="Arial" w:hAnsi="Arial" w:cs="Arial"/>
               </w:rPr>
             </w:pPr>
+            <w:r>
+              <w:rPr>
+                <w:rFonts w:ascii="Arial" w:hAnsi="Arial" w:cs="Arial"/>
+              </w:rPr>
+              <w:t>Iniziare con lo sviluppo dell’interfaccia guardando il diagramma, fare il consuntivo GANNT!!</w:t>
+            </w:r>
           </w:p>
         </w:tc>
       </w:tr>
@@ -4178,7 +4174,6 @@
     <w:sig w:usb0="E0002EFF" w:usb1="C000785B" w:usb2="00000009" w:usb3="00000000" w:csb0="000001FF" w:csb1="00000000"/>
   </w:font>
   <w:font w:name="Aptos">
-    <w:altName w:val="Calibri"/>
     <w:charset w:val="00"/>
     <w:family w:val="swiss"/>
     <w:pitch w:val="variable"/>
@@ -4281,6 +4276,7 @@
     <w:rsid w:val="008A6626"/>
     <w:rsid w:val="008B4A4C"/>
     <w:rsid w:val="008E6A10"/>
+    <w:rsid w:val="008E6AD8"/>
     <w:rsid w:val="008F0569"/>
     <w:rsid w:val="009062A7"/>
     <w:rsid w:val="00910CDF"/>
@@ -4290,6 +4286,7 @@
     <w:rsid w:val="00923218"/>
     <w:rsid w:val="00925A3A"/>
     <w:rsid w:val="0095694A"/>
+    <w:rsid w:val="00984FEA"/>
     <w:rsid w:val="00997E7D"/>
     <w:rsid w:val="009D5B0A"/>
     <w:rsid w:val="00A139A6"/>

</xml_diff>